<commit_message>
111.10.25 Loops and Function
</commit_message>
<xml_diff>
--- a/week7_1111018/Note_10.17.docx
+++ b/week7_1111018/Note_10.17.docx
@@ -33,18 +33,114 @@
           <w:rFonts w:ascii="Calibri" w:eastAsia="標楷體" w:hAnsi="Calibri"/>
         </w:rPr>
       </w:pPr>
-    </w:p>
-    <w:p>
-      <w:pPr>
-        <w:rPr>
-          <w:rFonts w:ascii="Calibri" w:eastAsia="標楷體" w:hAnsi="Calibri"/>
-        </w:rPr>
-      </w:pPr>
       <w:r>
         <w:rPr>
           <w:rFonts w:ascii="Calibri" w:eastAsia="標楷體" w:hAnsi="Calibri" w:hint="eastAsia"/>
           <w:highlight w:val="yellow"/>
         </w:rPr>
+        <w:t>上週</w:t>
+      </w:r>
+      <w:r>
+        <w:rPr>
+          <w:rFonts w:ascii="Calibri" w:eastAsia="標楷體" w:hAnsi="Calibri" w:hint="eastAsia"/>
+          <w:highlight w:val="yellow"/>
+        </w:rPr>
+        <w:t>HW</w:t>
+      </w:r>
+    </w:p>
+    <w:p>
+      <w:pPr>
+        <w:rPr>
+          <w:rFonts w:ascii="Calibri" w:eastAsia="標楷體" w:hAnsi="Calibri"/>
+        </w:rPr>
+      </w:pPr>
+      <w:r>
+        <w:rPr>
+          <w:rFonts w:ascii="Calibri" w:eastAsia="標楷體" w:hAnsi="Calibri"/>
+        </w:rPr>
+        <w:t xml:space="preserve"># </w:t>
+      </w:r>
+      <w:r>
+        <w:rPr>
+          <w:rFonts w:ascii="Calibri" w:eastAsia="標楷體" w:hAnsi="Calibri" w:hint="eastAsia"/>
+        </w:rPr>
+        <w:t>m</w:t>
+      </w:r>
+      <w:r>
+        <w:rPr>
+          <w:rFonts w:ascii="Calibri" w:eastAsia="標楷體" w:hAnsi="Calibri"/>
+        </w:rPr>
+        <w:t>ap</w:t>
+      </w:r>
+    </w:p>
+    <w:p>
+      <w:pPr>
+        <w:rPr>
+          <w:rFonts w:ascii="Calibri" w:eastAsia="標楷體" w:hAnsi="Calibri" w:hint="eastAsia"/>
+        </w:rPr>
+      </w:pPr>
+      <w:r>
+        <w:rPr>
+          <w:rFonts w:ascii="Calibri" w:eastAsia="標楷體" w:hAnsi="Calibri"/>
+        </w:rPr>
+        <w:sym w:font="Wingdings" w:char="F0E0"/>
+      </w:r>
+      <w:proofErr w:type="spellStart"/>
+      <w:r>
+        <w:rPr>
+          <w:rFonts w:ascii="Calibri" w:eastAsia="標楷體" w:hAnsi="Calibri"/>
+        </w:rPr>
+        <w:t>gpx</w:t>
+      </w:r>
+      <w:proofErr w:type="spellEnd"/>
+      <w:r>
+        <w:rPr>
+          <w:rFonts w:ascii="Calibri" w:eastAsia="標楷體" w:hAnsi="Calibri" w:hint="eastAsia"/>
+        </w:rPr>
+        <w:t>、</w:t>
+      </w:r>
+      <w:proofErr w:type="spellStart"/>
+      <w:r>
+        <w:rPr>
+          <w:rFonts w:ascii="Calibri" w:eastAsia="標楷體" w:hAnsi="Calibri"/>
+        </w:rPr>
+        <w:t>xhp</w:t>
+      </w:r>
+      <w:proofErr w:type="spellEnd"/>
+      <w:r>
+        <w:rPr>
+          <w:rFonts w:ascii="Calibri" w:eastAsia="標楷體" w:hAnsi="Calibri"/>
+        </w:rPr>
+        <w:t xml:space="preserve"> file</w:t>
+      </w:r>
+      <w:bookmarkStart w:id="0" w:name="_GoBack"/>
+      <w:bookmarkEnd w:id="0"/>
+    </w:p>
+    <w:p>
+      <w:pPr>
+        <w:rPr>
+          <w:rFonts w:ascii="Calibri" w:eastAsia="標楷體" w:hAnsi="Calibri"/>
+        </w:rPr>
+      </w:pPr>
+    </w:p>
+    <w:p>
+      <w:pPr>
+        <w:rPr>
+          <w:rFonts w:ascii="Calibri" w:eastAsia="標楷體" w:hAnsi="Calibri" w:hint="eastAsia"/>
+        </w:rPr>
+      </w:pPr>
+    </w:p>
+    <w:p>
+      <w:pPr>
+        <w:rPr>
+          <w:rFonts w:ascii="Calibri" w:eastAsia="標楷體" w:hAnsi="Calibri"/>
+        </w:rPr>
+      </w:pPr>
+      <w:r>
+        <w:rPr>
+          <w:rFonts w:ascii="Calibri" w:eastAsia="標楷體" w:hAnsi="Calibri" w:hint="eastAsia"/>
+          <w:highlight w:val="yellow"/>
+        </w:rPr>
         <w:t>C</w:t>
       </w:r>
       <w:r>
@@ -104,7 +200,7 @@
     <w:p>
       <w:pPr>
         <w:rPr>
-          <w:rFonts w:ascii="Calibri" w:eastAsia="標楷體" w:hAnsi="Calibri" w:hint="eastAsia"/>
+          <w:rFonts w:ascii="Calibri" w:eastAsia="標楷體" w:hAnsi="Calibri"/>
         </w:rPr>
       </w:pPr>
     </w:p>
@@ -190,7 +286,7 @@
     <w:p>
       <w:pPr>
         <w:rPr>
-          <w:rFonts w:ascii="Calibri" w:eastAsia="標楷體" w:hAnsi="Calibri" w:hint="eastAsia"/>
+          <w:rFonts w:ascii="Calibri" w:eastAsia="標楷體" w:hAnsi="Calibri"/>
         </w:rPr>
       </w:pPr>
       <w:r>
@@ -227,7 +323,7 @@
           <w:p>
             <w:pPr>
               <w:rPr>
-                <w:rFonts w:ascii="Calibri" w:eastAsia="標楷體" w:hAnsi="Calibri" w:hint="eastAsia"/>
+                <w:rFonts w:ascii="Calibri" w:eastAsia="標楷體" w:hAnsi="Calibri"/>
               </w:rPr>
             </w:pPr>
           </w:p>
@@ -239,7 +335,7 @@
           <w:p>
             <w:pPr>
               <w:rPr>
-                <w:rFonts w:ascii="Calibri" w:eastAsia="標楷體" w:hAnsi="Calibri" w:hint="eastAsia"/>
+                <w:rFonts w:ascii="Calibri" w:eastAsia="標楷體" w:hAnsi="Calibri"/>
               </w:rPr>
             </w:pPr>
           </w:p>
@@ -249,7 +345,7 @@
     <w:p>
       <w:pPr>
         <w:rPr>
-          <w:rFonts w:ascii="Calibri" w:eastAsia="標楷體" w:hAnsi="Calibri" w:hint="eastAsia"/>
+          <w:rFonts w:ascii="Calibri" w:eastAsia="標楷體" w:hAnsi="Calibri"/>
         </w:rPr>
       </w:pPr>
       <w:r>
@@ -371,7 +467,7 @@
           <w:p>
             <w:pPr>
               <w:rPr>
-                <w:rFonts w:ascii="Calibri" w:eastAsia="標楷體" w:hAnsi="Calibri" w:hint="eastAsia"/>
+                <w:rFonts w:ascii="Calibri" w:eastAsia="標楷體" w:hAnsi="Calibri"/>
               </w:rPr>
             </w:pPr>
           </w:p>
@@ -383,7 +479,7 @@
           <w:p>
             <w:pPr>
               <w:rPr>
-                <w:rFonts w:ascii="Calibri" w:eastAsia="標楷體" w:hAnsi="Calibri" w:hint="eastAsia"/>
+                <w:rFonts w:ascii="Calibri" w:eastAsia="標楷體" w:hAnsi="Calibri"/>
               </w:rPr>
             </w:pPr>
           </w:p>
@@ -400,7 +496,7 @@
           <w:p>
             <w:pPr>
               <w:rPr>
-                <w:rFonts w:ascii="Calibri" w:eastAsia="標楷體" w:hAnsi="Calibri" w:hint="eastAsia"/>
+                <w:rFonts w:ascii="Calibri" w:eastAsia="標楷體" w:hAnsi="Calibri"/>
               </w:rPr>
             </w:pPr>
           </w:p>
@@ -412,7 +508,7 @@
           <w:p>
             <w:pPr>
               <w:rPr>
-                <w:rFonts w:ascii="Calibri" w:eastAsia="標楷體" w:hAnsi="Calibri" w:hint="eastAsia"/>
+                <w:rFonts w:ascii="Calibri" w:eastAsia="標楷體" w:hAnsi="Calibri"/>
               </w:rPr>
             </w:pPr>
           </w:p>
@@ -422,7 +518,7 @@
     <w:p>
       <w:pPr>
         <w:rPr>
-          <w:rFonts w:ascii="Calibri" w:eastAsia="標楷體" w:hAnsi="Calibri" w:hint="eastAsia"/>
+          <w:rFonts w:ascii="Calibri" w:eastAsia="標楷體" w:hAnsi="Calibri"/>
         </w:rPr>
       </w:pPr>
       <w:r>
@@ -467,6 +563,7 @@
       <w:r>
         <w:rPr>
           <w:rFonts w:ascii="Calibri" w:eastAsia="標楷體" w:hAnsi="Calibri"/>
+          <w:noProof/>
         </w:rPr>
         <w:drawing>
           <wp:inline distT="0" distB="0" distL="0" distR="0" wp14:anchorId="3859C059" wp14:editId="6634DEB6">
@@ -514,6 +611,7 @@
       <w:r>
         <w:rPr>
           <w:rFonts w:ascii="Calibri" w:eastAsia="標楷體" w:hAnsi="Calibri"/>
+          <w:noProof/>
         </w:rPr>
         <w:drawing>
           <wp:inline distT="0" distB="0" distL="0" distR="0" wp14:anchorId="4156468A" wp14:editId="358928D7">
@@ -712,19 +810,7 @@
         <w:rPr>
           <w:rFonts w:ascii="Calibri" w:eastAsia="標楷體" w:hAnsi="Calibri" w:hint="eastAsia"/>
         </w:rPr>
-        <w:t>但是</w:t>
-      </w:r>
-      <w:r>
-        <w:rPr>
-          <w:rFonts w:ascii="Calibri" w:eastAsia="標楷體" w:hAnsi="Calibri" w:hint="eastAsia"/>
-        </w:rPr>
-        <w:t>可以</w:t>
-      </w:r>
-      <w:r>
-        <w:rPr>
-          <w:rFonts w:ascii="Calibri" w:eastAsia="標楷體" w:hAnsi="Calibri" w:hint="eastAsia"/>
-        </w:rPr>
-        <w:t>不用</w:t>
+        <w:t>但是可以不用</w:t>
       </w:r>
       <w:r>
         <w:rPr>
@@ -752,13 +838,11 @@
           <w:rFonts w:ascii="Calibri" w:eastAsia="標楷體" w:hAnsi="Calibri"/>
         </w:rPr>
       </w:pPr>
-      <w:bookmarkStart w:id="0" w:name="_GoBack"/>
-      <w:bookmarkEnd w:id="0"/>
-    </w:p>
-    <w:p>
-      <w:pPr>
-        <w:rPr>
-          <w:rFonts w:ascii="Calibri" w:eastAsia="標楷體" w:hAnsi="Calibri" w:hint="eastAsia"/>
+    </w:p>
+    <w:p>
+      <w:pPr>
+        <w:rPr>
+          <w:rFonts w:ascii="Calibri" w:eastAsia="標楷體" w:hAnsi="Calibri"/>
         </w:rPr>
       </w:pPr>
     </w:p>

</xml_diff>